<commit_message>
Economics to consultant review
</commit_message>
<xml_diff>
--- a/Docs/PZ/расчет.docx
+++ b/Docs/PZ/расчет.docx
@@ -437,6 +437,7 @@
         <w:rPr>
           <w:sz w:val="26"/>
           <w:szCs w:val="26"/>
+          <w:lang w:val="en-GB"/>
         </w:rPr>
       </w:pPr>
       <w:r>
@@ -664,7 +665,21 @@
           <w:sz w:val="26"/>
           <w:szCs w:val="26"/>
         </w:rPr>
-        <w:t xml:space="preserve">продолжительностью разработки проекта принимается </w:t>
+        <w:t>продолжительностью разработки проекта прин</w:t>
+      </w:r>
+      <w:r>
+        <w:rPr>
+          <w:sz w:val="26"/>
+          <w:szCs w:val="26"/>
+        </w:rPr>
+        <w:t>ято</w:t>
+      </w:r>
+      <w:r>
+        <w:rPr>
+          <w:sz w:val="26"/>
+          <w:szCs w:val="26"/>
+        </w:rPr>
+        <w:t xml:space="preserve"> </w:t>
       </w:r>
       <w:r>
         <w:rPr>
@@ -943,6 +958,20 @@
           <w:sz w:val="26"/>
           <w:szCs w:val="26"/>
         </w:rPr>
+        <w:t xml:space="preserve"> (</w:t>
+      </w:r>
+      <w:r>
+        <w:rPr>
+          <w:sz w:val="26"/>
+          <w:szCs w:val="26"/>
+        </w:rPr>
+        <w:t>292 000 руб.)</w:t>
+      </w:r>
+      <w:r>
+        <w:rPr>
+          <w:sz w:val="26"/>
+          <w:szCs w:val="26"/>
+        </w:rPr>
         <w:t>;</w:t>
       </w:r>
     </w:p>
@@ -985,7 +1014,21 @@
           <w:szCs w:val="26"/>
         </w:rPr>
         <w:tab/>
-        <w:t>тарифный коэффициент согласно разряду исполнителя;</w:t>
+        <w:t>тарифный коэффициент согласно разряду исполнителя</w:t>
+      </w:r>
+      <w:r>
+        <w:rPr>
+          <w:sz w:val="26"/>
+          <w:szCs w:val="26"/>
+        </w:rPr>
+        <w:t xml:space="preserve"> (3.48)</w:t>
+      </w:r>
+      <w:r>
+        <w:rPr>
+          <w:sz w:val="26"/>
+          <w:szCs w:val="26"/>
+        </w:rPr>
+        <w:t>;</w:t>
       </w:r>
     </w:p>
     <w:p>
@@ -1093,7 +1136,21 @@
           <w:szCs w:val="26"/>
         </w:rPr>
         <w:tab/>
-        <w:t>разработки ПП, дни);</w:t>
+        <w:t xml:space="preserve">разработки ПП, </w:t>
+      </w:r>
+      <w:r>
+        <w:rPr>
+          <w:sz w:val="26"/>
+          <w:szCs w:val="26"/>
+        </w:rPr>
+        <w:t>100 дней</w:t>
+      </w:r>
+      <w:r>
+        <w:rPr>
+          <w:sz w:val="26"/>
+          <w:szCs w:val="26"/>
+        </w:rPr>
+        <w:t>);</w:t>
       </w:r>
     </w:p>
     <w:p>
@@ -1180,6 +1237,59 @@
               <w:szCs w:val="26"/>
             </w:rPr>
             <m:t>ЗПо=</m:t>
+          </m:r>
+          <m:r>
+            <m:rPr>
+              <m:sty m:val="p"/>
+            </m:rPr>
+            <w:rPr>
+              <w:rFonts w:ascii="Cambria Math" w:hAnsi="Cambria Math"/>
+              <w:sz w:val="26"/>
+              <w:szCs w:val="26"/>
+            </w:rPr>
+            <m:t>292 000*</m:t>
+          </m:r>
+          <m:f>
+            <m:fPr>
+              <m:ctrlPr>
+                <w:rPr>
+                  <w:rFonts w:ascii="Cambria Math" w:hAnsi="Cambria Math"/>
+                  <w:sz w:val="26"/>
+                  <w:szCs w:val="26"/>
+                </w:rPr>
+              </m:ctrlPr>
+            </m:fPr>
+            <m:num>
+              <m:r>
+                <w:rPr>
+                  <w:rFonts w:ascii="Cambria Math" w:hAnsi="Cambria Math"/>
+                  <w:sz w:val="26"/>
+                  <w:szCs w:val="26"/>
+                </w:rPr>
+                <m:t>3,48</m:t>
+              </m:r>
+            </m:num>
+            <m:den>
+              <m:r>
+                <w:rPr>
+                  <w:rFonts w:ascii="Cambria Math" w:hAnsi="Cambria Math"/>
+                  <w:sz w:val="26"/>
+                  <w:szCs w:val="26"/>
+                </w:rPr>
+                <m:t>22</m:t>
+              </m:r>
+            </m:den>
+          </m:f>
+          <m:r>
+            <m:rPr>
+              <m:sty m:val="p"/>
+            </m:rPr>
+            <w:rPr>
+              <w:rFonts w:ascii="Cambria Math" w:hAnsi="Cambria Math"/>
+              <w:sz w:val="26"/>
+              <w:szCs w:val="26"/>
+            </w:rPr>
+            <m:t xml:space="preserve">*100*1,2= </m:t>
           </m:r>
           <m:r>
             <m:rPr>
@@ -1438,8 +1548,17 @@
           <w:szCs w:val="26"/>
         </w:rPr>
         <w:tab/>
-        <w:t>основная заработная плата.</w:t>
-      </w:r>
+        <w:t>основная заработная плата</w:t>
+      </w:r>
+      <w:r>
+        <w:rPr>
+          <w:sz w:val="26"/>
+          <w:szCs w:val="26"/>
+        </w:rPr>
+        <w:t>.</w:t>
+      </w:r>
+      <w:bookmarkStart w:id="0" w:name="_GoBack"/>
+      <w:bookmarkEnd w:id="0"/>
     </w:p>
     <w:p>
       <w:pPr>
@@ -1462,6 +1581,59 @@
               <w:szCs w:val="26"/>
             </w:rPr>
             <m:t>Рсоц=</m:t>
+          </m:r>
+          <m:r>
+            <m:rPr>
+              <m:sty m:val="p"/>
+            </m:rPr>
+            <w:rPr>
+              <w:rFonts w:ascii="Cambria Math" w:hAnsi="Cambria Math"/>
+              <w:sz w:val="26"/>
+              <w:szCs w:val="26"/>
+            </w:rPr>
+            <m:t>5 542 691*</m:t>
+          </m:r>
+          <m:f>
+            <m:fPr>
+              <m:ctrlPr>
+                <w:rPr>
+                  <w:rFonts w:ascii="Cambria Math" w:hAnsi="Cambria Math"/>
+                  <w:sz w:val="26"/>
+                  <w:szCs w:val="26"/>
+                </w:rPr>
+              </m:ctrlPr>
+            </m:fPr>
+            <m:num>
+              <m:r>
+                <w:rPr>
+                  <w:rFonts w:ascii="Cambria Math" w:hAnsi="Cambria Math"/>
+                  <w:sz w:val="26"/>
+                  <w:szCs w:val="26"/>
+                </w:rPr>
+                <m:t>34,6</m:t>
+              </m:r>
+            </m:num>
+            <m:den>
+              <m:r>
+                <w:rPr>
+                  <w:rFonts w:ascii="Cambria Math" w:hAnsi="Cambria Math"/>
+                  <w:sz w:val="26"/>
+                  <w:szCs w:val="26"/>
+                </w:rPr>
+                <m:t>100</m:t>
+              </m:r>
+            </m:den>
+          </m:f>
+          <m:r>
+            <m:rPr>
+              <m:sty m:val="p"/>
+            </m:rPr>
+            <w:rPr>
+              <w:rFonts w:ascii="Cambria Math" w:hAnsi="Cambria Math"/>
+              <w:sz w:val="26"/>
+              <w:szCs w:val="26"/>
+            </w:rPr>
+            <m:t>=</m:t>
           </m:r>
           <m:r>
             <m:rPr>
@@ -1501,6 +1673,7 @@
           <w:sz w:val="26"/>
           <w:szCs w:val="26"/>
         </w:rPr>
+        <w:lastRenderedPageBreak/>
         <w:t>По статье «Материалы и комплектующие изделия» отражаются расходы на магнитные носители, бумагу, красящие ленты и другие материалы, необходимые для разработки ПП.</w:t>
       </w:r>
     </w:p>
@@ -1517,7 +1690,6 @@
           <w:sz w:val="26"/>
           <w:szCs w:val="26"/>
         </w:rPr>
-        <w:lastRenderedPageBreak/>
         <w:t xml:space="preserve">Норма расхода материалов в суммарном выражении определяются либо в расчете на 100 строк исходного </w:t>
       </w:r>
       <w:r>
@@ -1560,7 +1732,7 @@
           <w:sz w:val="26"/>
           <w:szCs w:val="26"/>
         </w:rPr>
-        <w:t>.</w:t>
+        <w:t>, как в данном случае.</w:t>
       </w:r>
     </w:p>
     <w:p>
@@ -1787,7 +1959,23 @@
           <w:sz w:val="26"/>
           <w:szCs w:val="26"/>
         </w:rPr>
-        <w:t>правило 3 – 5 %.</w:t>
+        <w:t>правило 3 – 5 %</w:t>
+      </w:r>
+      <w:r>
+        <w:rPr>
+          <w:rStyle w:val="a0"/>
+          <w:sz w:val="26"/>
+          <w:szCs w:val="26"/>
+        </w:rPr>
+        <w:t xml:space="preserve"> (для данной сметы – 3%)</w:t>
+      </w:r>
+      <w:r>
+        <w:rPr>
+          <w:rStyle w:val="a0"/>
+          <w:sz w:val="26"/>
+          <w:szCs w:val="26"/>
+        </w:rPr>
+        <w:t>.</w:t>
       </w:r>
     </w:p>
     <w:p>
@@ -1811,6 +1999,72 @@
               <w:szCs w:val="26"/>
             </w:rPr>
             <m:t>Рм=</m:t>
+          </m:r>
+          <m:r>
+            <w:rPr>
+              <w:rFonts w:ascii="Cambria Math" w:hAnsi="Cambria Math"/>
+              <w:sz w:val="26"/>
+              <w:szCs w:val="26"/>
+            </w:rPr>
+            <m:t>5 542 691</m:t>
+          </m:r>
+          <m:r>
+            <w:rPr>
+              <w:rFonts w:ascii="Cambria Math" w:hAnsi="Cambria Math"/>
+              <w:sz w:val="26"/>
+              <w:szCs w:val="26"/>
+            </w:rPr>
+            <m:t>*</m:t>
+          </m:r>
+          <m:f>
+            <m:fPr>
+              <m:ctrlPr>
+                <w:rPr>
+                  <w:rFonts w:ascii="Cambria Math" w:hAnsi="Cambria Math"/>
+                  <w:sz w:val="26"/>
+                  <w:szCs w:val="26"/>
+                </w:rPr>
+              </m:ctrlPr>
+            </m:fPr>
+            <m:num>
+              <m:r>
+                <w:rPr>
+                  <w:rFonts w:ascii="Cambria Math" w:hAnsi="Cambria Math"/>
+                  <w:sz w:val="26"/>
+                  <w:szCs w:val="26"/>
+                </w:rPr>
+                <m:t>3</m:t>
+              </m:r>
+              <m:ctrlPr>
+                <w:rPr>
+                  <w:rFonts w:ascii="Cambria Math" w:hAnsi="Cambria Math"/>
+                  <w:i/>
+                  <w:sz w:val="26"/>
+                  <w:szCs w:val="26"/>
+                </w:rPr>
+              </m:ctrlPr>
+            </m:num>
+            <m:den>
+              <m:r>
+                <w:rPr>
+                  <w:rFonts w:ascii="Cambria Math" w:hAnsi="Cambria Math"/>
+                  <w:sz w:val="26"/>
+                  <w:szCs w:val="26"/>
+                </w:rPr>
+                <m:t>100</m:t>
+              </m:r>
+            </m:den>
+          </m:f>
+          <m:r>
+            <m:rPr>
+              <m:sty m:val="p"/>
+            </m:rPr>
+            <w:rPr>
+              <w:rFonts w:ascii="Cambria Math" w:hAnsi="Cambria Math"/>
+              <w:sz w:val="26"/>
+              <w:szCs w:val="26"/>
+            </w:rPr>
+            <m:t>=</m:t>
           </m:r>
           <m:r>
             <m:rPr>
@@ -2543,6 +2797,7 @@
           <w:sz w:val="26"/>
           <w:szCs w:val="26"/>
         </w:rPr>
+        <w:lastRenderedPageBreak/>
         <w:tab/>
       </w:r>
       <m:oMath>
@@ -2721,8 +2976,63 @@
               <w:sz w:val="26"/>
               <w:szCs w:val="26"/>
             </w:rPr>
-            <w:lastRenderedPageBreak/>
             <m:t xml:space="preserve">Рпр= </m:t>
+          </m:r>
+          <m:r>
+            <w:rPr>
+              <w:rFonts w:ascii="Cambria Math" w:hAnsi="Cambria Math"/>
+              <w:sz w:val="26"/>
+              <w:szCs w:val="26"/>
+            </w:rPr>
+            <m:t>5 542 691</m:t>
+          </m:r>
+          <m:r>
+            <w:rPr>
+              <w:rFonts w:ascii="Cambria Math" w:hAnsi="Cambria Math"/>
+              <w:sz w:val="26"/>
+              <w:szCs w:val="26"/>
+            </w:rPr>
+            <m:t>*</m:t>
+          </m:r>
+          <m:f>
+            <m:fPr>
+              <m:ctrlPr>
+                <w:rPr>
+                  <w:rFonts w:ascii="Cambria Math" w:hAnsi="Cambria Math"/>
+                  <w:i/>
+                  <w:sz w:val="26"/>
+                  <w:szCs w:val="26"/>
+                </w:rPr>
+              </m:ctrlPr>
+            </m:fPr>
+            <m:num>
+              <m:r>
+                <w:rPr>
+                  <w:rFonts w:ascii="Cambria Math" w:hAnsi="Cambria Math"/>
+                  <w:sz w:val="26"/>
+                  <w:szCs w:val="26"/>
+                </w:rPr>
+                <m:t>10</m:t>
+              </m:r>
+            </m:num>
+            <m:den>
+              <m:r>
+                <w:rPr>
+                  <w:rFonts w:ascii="Cambria Math" w:hAnsi="Cambria Math"/>
+                  <w:sz w:val="26"/>
+                  <w:szCs w:val="26"/>
+                </w:rPr>
+                <m:t>100</m:t>
+              </m:r>
+            </m:den>
+          </m:f>
+          <m:r>
+            <w:rPr>
+              <w:rFonts w:ascii="Cambria Math" w:hAnsi="Cambria Math"/>
+              <w:sz w:val="26"/>
+              <w:szCs w:val="26"/>
+            </w:rPr>
+            <m:t>=</m:t>
           </m:r>
           <m:r>
             <m:rPr>
@@ -3118,6 +3428,22 @@
               <w:szCs w:val="26"/>
             </w:rPr>
             <m:t>Сумм.затрат=</m:t>
+          </m:r>
+          <m:r>
+            <w:rPr>
+              <w:rFonts w:ascii="Cambria Math" w:hAnsi="Cambria Math"/>
+              <w:sz w:val="26"/>
+              <w:szCs w:val="26"/>
+            </w:rPr>
+            <m:t>5 542 691</m:t>
+          </m:r>
+          <m:r>
+            <w:rPr>
+              <w:rFonts w:ascii="Cambria Math" w:hAnsi="Cambria Math"/>
+              <w:sz w:val="26"/>
+              <w:szCs w:val="26"/>
+            </w:rPr>
+            <m:t>+1 917 771+166 281+19 500+554 269==</m:t>
           </m:r>
           <m:r>
             <m:rPr>
@@ -3482,16 +3808,27 @@
       <w:pPr>
         <w:spacing w:after="240" w:line="288" w:lineRule="auto"/>
         <w:rPr>
-          <w:sz w:val="26"/>
-          <w:szCs w:val="26"/>
-        </w:rPr>
-      </w:pPr>
-      <w:r>
-        <w:rPr>
           <w:b/>
           <w:sz w:val="26"/>
           <w:szCs w:val="26"/>
         </w:rPr>
+      </w:pPr>
+    </w:p>
+    <w:p>
+      <w:pPr>
+        <w:spacing w:after="240" w:line="288" w:lineRule="auto"/>
+        <w:rPr>
+          <w:sz w:val="26"/>
+          <w:szCs w:val="26"/>
+        </w:rPr>
+      </w:pPr>
+      <w:r>
+        <w:rPr>
+          <w:b/>
+          <w:sz w:val="26"/>
+          <w:szCs w:val="26"/>
+        </w:rPr>
+        <w:lastRenderedPageBreak/>
         <w:t>Затраты на сопровождение (</w:t>
       </w:r>
       <w:proofErr w:type="spellStart"/>
@@ -3709,7 +4046,6 @@
               <w:sz w:val="26"/>
               <w:szCs w:val="26"/>
             </w:rPr>
-            <w:lastRenderedPageBreak/>
             <m:t>Рсо=</m:t>
           </m:r>
           <m:r>
@@ -4329,6 +4665,21 @@
               <w:pStyle w:val="a"/>
               <w:jc w:val="center"/>
             </w:pPr>
+            <m:oMathPara>
+              <m:oMath>
+                <m:r>
+                  <m:rPr>
+                    <m:sty m:val="p"/>
+                  </m:rPr>
+                  <w:rPr>
+                    <w:rFonts w:ascii="Cambria Math" w:hAnsi="Cambria Math"/>
+                    <w:sz w:val="26"/>
+                    <w:szCs w:val="26"/>
+                  </w:rPr>
+                  <m:t>5 542 691</m:t>
+                </m:r>
+              </m:oMath>
+            </m:oMathPara>
           </w:p>
         </w:tc>
       </w:tr>
@@ -4440,6 +4791,21 @@
               <w:pStyle w:val="a"/>
               <w:jc w:val="center"/>
             </w:pPr>
+            <m:oMathPara>
+              <m:oMath>
+                <m:r>
+                  <m:rPr>
+                    <m:sty m:val="p"/>
+                  </m:rPr>
+                  <w:rPr>
+                    <w:rFonts w:ascii="Cambria Math" w:hAnsi="Cambria Math"/>
+                    <w:sz w:val="26"/>
+                    <w:szCs w:val="26"/>
+                  </w:rPr>
+                  <m:t>1 917 771</m:t>
+                </m:r>
+              </m:oMath>
+            </m:oMathPara>
           </w:p>
         </w:tc>
       </w:tr>
@@ -4551,6 +4917,21 @@
               <w:pStyle w:val="a"/>
               <w:jc w:val="center"/>
             </w:pPr>
+            <m:oMathPara>
+              <m:oMath>
+                <m:r>
+                  <m:rPr>
+                    <m:sty m:val="p"/>
+                  </m:rPr>
+                  <w:rPr>
+                    <w:rFonts w:ascii="Cambria Math" w:hAnsi="Cambria Math"/>
+                    <w:sz w:val="26"/>
+                    <w:szCs w:val="26"/>
+                  </w:rPr>
+                  <m:t>166 281</m:t>
+                </m:r>
+              </m:oMath>
+            </m:oMathPara>
           </w:p>
         </w:tc>
       </w:tr>
@@ -4631,6 +5012,21 @@
               <w:pStyle w:val="a"/>
               <w:jc w:val="center"/>
             </w:pPr>
+            <m:oMathPara>
+              <m:oMath>
+                <m:r>
+                  <m:rPr>
+                    <m:sty m:val="p"/>
+                  </m:rPr>
+                  <w:rPr>
+                    <w:rFonts w:ascii="Cambria Math" w:hAnsi="Cambria Math"/>
+                    <w:sz w:val="26"/>
+                    <w:szCs w:val="26"/>
+                  </w:rPr>
+                  <m:t>19 500</m:t>
+                </m:r>
+              </m:oMath>
+            </m:oMathPara>
           </w:p>
         </w:tc>
       </w:tr>
@@ -4742,6 +5138,21 @@
               <w:pStyle w:val="a"/>
               <w:jc w:val="center"/>
             </w:pPr>
+            <m:oMathPara>
+              <m:oMath>
+                <m:r>
+                  <m:rPr>
+                    <m:sty m:val="p"/>
+                  </m:rPr>
+                  <w:rPr>
+                    <w:rFonts w:ascii="Cambria Math" w:hAnsi="Cambria Math"/>
+                    <w:sz w:val="26"/>
+                    <w:szCs w:val="26"/>
+                  </w:rPr>
+                  <m:t>554 269</m:t>
+                </m:r>
+              </m:oMath>
+            </m:oMathPara>
           </w:p>
         </w:tc>
       </w:tr>
@@ -4827,6 +5238,21 @@
               <w:pStyle w:val="a"/>
               <w:jc w:val="center"/>
             </w:pPr>
+            <m:oMathPara>
+              <m:oMath>
+                <m:r>
+                  <m:rPr>
+                    <m:sty m:val="p"/>
+                  </m:rPr>
+                  <w:rPr>
+                    <w:rFonts w:ascii="Cambria Math" w:hAnsi="Cambria Math"/>
+                    <w:sz w:val="26"/>
+                    <w:szCs w:val="26"/>
+                  </w:rPr>
+                  <m:t>8 200 512</m:t>
+                </m:r>
+              </m:oMath>
+            </m:oMathPara>
           </w:p>
         </w:tc>
       </w:tr>
@@ -4935,6 +5361,21 @@
               <w:pStyle w:val="a"/>
               <w:jc w:val="center"/>
             </w:pPr>
+            <m:oMathPara>
+              <m:oMath>
+                <m:r>
+                  <m:rPr>
+                    <m:sty m:val="p"/>
+                  </m:rPr>
+                  <w:rPr>
+                    <w:rFonts w:ascii="Cambria Math" w:hAnsi="Cambria Math"/>
+                    <w:sz w:val="26"/>
+                    <w:szCs w:val="26"/>
+                  </w:rPr>
+                  <m:t>410 026</m:t>
+                </m:r>
+              </m:oMath>
+            </m:oMathPara>
           </w:p>
         </w:tc>
       </w:tr>
@@ -5046,6 +5487,21 @@
               <w:pStyle w:val="a"/>
               <w:jc w:val="center"/>
             </w:pPr>
+            <m:oMathPara>
+              <m:oMath>
+                <m:r>
+                  <m:rPr>
+                    <m:sty m:val="p"/>
+                  </m:rPr>
+                  <w:rPr>
+                    <w:rFonts w:ascii="Cambria Math" w:hAnsi="Cambria Math"/>
+                    <w:sz w:val="26"/>
+                    <w:szCs w:val="26"/>
+                  </w:rPr>
+                  <m:t>410 026</m:t>
+                </m:r>
+              </m:oMath>
+            </m:oMathPara>
           </w:p>
         </w:tc>
       </w:tr>
@@ -5133,6 +5589,21 @@
               </w:tabs>
               <w:ind w:left="4"/>
             </w:pPr>
+            <m:oMathPara>
+              <m:oMath>
+                <m:r>
+                  <m:rPr>
+                    <m:sty m:val="p"/>
+                  </m:rPr>
+                  <w:rPr>
+                    <w:rFonts w:ascii="Cambria Math" w:hAnsi="Cambria Math"/>
+                    <w:sz w:val="26"/>
+                    <w:szCs w:val="26"/>
+                  </w:rPr>
+                  <m:t>9 020 563</m:t>
+                </m:r>
+              </m:oMath>
+            </m:oMathPara>
           </w:p>
         </w:tc>
       </w:tr>
@@ -5152,6 +5623,7 @@
         <w:ind w:left="1287"/>
       </w:pPr>
       <w:r>
+        <w:lastRenderedPageBreak/>
         <w:t>3.2 Расчёт цены и прибыли по ПП:</w:t>
       </w:r>
     </w:p>
@@ -5337,7 +5809,6 @@
           <w:sz w:val="26"/>
           <w:szCs w:val="26"/>
         </w:rPr>
-        <w:lastRenderedPageBreak/>
         <w:tab/>
       </w:r>
       <w:proofErr w:type="spellStart"/>
@@ -5457,6 +5928,28 @@
               <w:szCs w:val="26"/>
             </w:rPr>
             <m:t>П=</m:t>
+          </m:r>
+          <m:r>
+            <m:rPr>
+              <m:sty m:val="p"/>
+            </m:rPr>
+            <w:rPr>
+              <w:rFonts w:ascii="Cambria Math" w:hAnsi="Cambria Math"/>
+              <w:sz w:val="26"/>
+              <w:szCs w:val="26"/>
+            </w:rPr>
+            <m:t>9 020 563</m:t>
+          </m:r>
+          <m:r>
+            <m:rPr>
+              <m:sty m:val="p"/>
+            </m:rPr>
+            <w:rPr>
+              <w:rFonts w:ascii="Cambria Math" w:hAnsi="Cambria Math"/>
+              <w:sz w:val="26"/>
+              <w:szCs w:val="26"/>
+            </w:rPr>
+            <m:t>*10=</m:t>
           </m:r>
           <m:r>
             <m:rPr>
@@ -5632,6 +6125,50 @@
               <w:szCs w:val="26"/>
             </w:rPr>
             <m:t>Цп=</m:t>
+          </m:r>
+          <m:r>
+            <m:rPr>
+              <m:sty m:val="p"/>
+            </m:rPr>
+            <w:rPr>
+              <w:rFonts w:ascii="Cambria Math" w:hAnsi="Cambria Math"/>
+              <w:sz w:val="26"/>
+              <w:szCs w:val="26"/>
+            </w:rPr>
+            <m:t>9 020 563</m:t>
+          </m:r>
+          <m:r>
+            <m:rPr>
+              <m:sty m:val="p"/>
+            </m:rPr>
+            <w:rPr>
+              <w:rFonts w:ascii="Cambria Math" w:hAnsi="Cambria Math"/>
+              <w:sz w:val="26"/>
+              <w:szCs w:val="26"/>
+            </w:rPr>
+            <m:t>+</m:t>
+          </m:r>
+          <m:r>
+            <m:rPr>
+              <m:sty m:val="p"/>
+            </m:rPr>
+            <w:rPr>
+              <w:rFonts w:ascii="Cambria Math" w:hAnsi="Cambria Math"/>
+              <w:sz w:val="26"/>
+              <w:szCs w:val="26"/>
+            </w:rPr>
+            <m:t>902 056</m:t>
+          </m:r>
+          <m:r>
+            <m:rPr>
+              <m:sty m:val="p"/>
+            </m:rPr>
+            <w:rPr>
+              <w:rFonts w:ascii="Cambria Math" w:hAnsi="Cambria Math"/>
+              <w:sz w:val="26"/>
+              <w:szCs w:val="26"/>
+            </w:rPr>
+            <m:t>=</m:t>
           </m:r>
           <m:r>
             <m:rPr>
@@ -5706,7 +6243,29 @@
           <w:sz w:val="26"/>
           <w:szCs w:val="26"/>
         </w:rPr>
-        <w:t xml:space="preserve">Отпускная цена (цена реализации) ПП включает налог на добавленную стоимость (в настоящее время НДС- 20 %): </w:t>
+        <w:t>Отпускная цена (цена реализации) ПП включает налог на добавленную с</w:t>
+      </w:r>
+      <w:r>
+        <w:rPr>
+          <w:sz w:val="26"/>
+          <w:szCs w:val="26"/>
+        </w:rPr>
+        <w:t xml:space="preserve">тоимость (в настоящее время НДС </w:t>
+      </w:r>
+      <w:r>
+        <w:rPr>
+          <w:sz w:val="26"/>
+          <w:szCs w:val="26"/>
+        </w:rPr>
+        <w:softHyphen/>
+        <w:t>–</w:t>
+      </w:r>
+      <w:r>
+        <w:rPr>
+          <w:sz w:val="26"/>
+          <w:szCs w:val="26"/>
+        </w:rPr>
+        <w:t xml:space="preserve"> 20 %): </w:t>
       </w:r>
     </w:p>
     <w:p>
@@ -6278,6 +6837,92 @@
               <w:sz w:val="26"/>
               <w:szCs w:val="26"/>
             </w:rPr>
+            <m:t>902 056</m:t>
+          </m:r>
+          <m:r>
+            <m:rPr>
+              <m:sty m:val="p"/>
+            </m:rPr>
+            <w:rPr>
+              <w:rFonts w:ascii="Cambria Math" w:hAnsi="Cambria Math"/>
+              <w:sz w:val="26"/>
+              <w:szCs w:val="26"/>
+            </w:rPr>
+            <m:t>*</m:t>
+          </m:r>
+          <m:d>
+            <m:dPr>
+              <m:ctrlPr>
+                <w:rPr>
+                  <w:rFonts w:ascii="Cambria Math" w:hAnsi="Cambria Math"/>
+                  <w:sz w:val="26"/>
+                  <w:szCs w:val="26"/>
+                </w:rPr>
+              </m:ctrlPr>
+            </m:dPr>
+            <m:e>
+              <m:r>
+                <w:rPr>
+                  <w:rFonts w:ascii="Cambria Math" w:hAnsi="Cambria Math"/>
+                  <w:sz w:val="26"/>
+                  <w:szCs w:val="26"/>
+                </w:rPr>
+                <m:t>1-</m:t>
+              </m:r>
+              <m:f>
+                <m:fPr>
+                  <m:ctrlPr>
+                    <w:rPr>
+                      <w:rFonts w:ascii="Cambria Math" w:hAnsi="Cambria Math"/>
+                      <w:i/>
+                      <w:sz w:val="26"/>
+                      <w:szCs w:val="26"/>
+                    </w:rPr>
+                  </m:ctrlPr>
+                </m:fPr>
+                <m:num>
+                  <m:r>
+                    <w:rPr>
+                      <w:rFonts w:ascii="Cambria Math" w:hAnsi="Cambria Math"/>
+                      <w:sz w:val="26"/>
+                      <w:szCs w:val="26"/>
+                    </w:rPr>
+                    <m:t>18</m:t>
+                  </m:r>
+                </m:num>
+                <m:den>
+                  <m:r>
+                    <w:rPr>
+                      <w:rFonts w:ascii="Cambria Math" w:hAnsi="Cambria Math"/>
+                      <w:sz w:val="26"/>
+                      <w:szCs w:val="26"/>
+                    </w:rPr>
+                    <m:t>100</m:t>
+                  </m:r>
+                </m:den>
+              </m:f>
+            </m:e>
+          </m:d>
+          <m:r>
+            <m:rPr>
+              <m:sty m:val="p"/>
+            </m:rPr>
+            <w:rPr>
+              <w:rFonts w:ascii="Cambria Math" w:hAnsi="Cambria Math"/>
+              <w:sz w:val="26"/>
+              <w:szCs w:val="26"/>
+            </w:rPr>
+            <m:t>=</m:t>
+          </m:r>
+          <m:r>
+            <m:rPr>
+              <m:sty m:val="p"/>
+            </m:rPr>
+            <w:rPr>
+              <w:rFonts w:ascii="Cambria Math" w:hAnsi="Cambria Math"/>
+              <w:sz w:val="26"/>
+              <w:szCs w:val="26"/>
+            </w:rPr>
             <m:t xml:space="preserve">739 682 </m:t>
           </m:r>
           <m:d>
@@ -6332,6 +6977,7 @@
           <w:sz w:val="26"/>
           <w:szCs w:val="26"/>
         </w:rPr>
+        <w:lastRenderedPageBreak/>
         <w:t>Начало таблицы</w:t>
       </w:r>
       <w:r>
@@ -6357,10 +7003,10 @@
       </w:tblPr>
       <w:tblGrid>
         <w:gridCol w:w="594"/>
-        <w:gridCol w:w="3160"/>
-        <w:gridCol w:w="1876"/>
-        <w:gridCol w:w="1876"/>
-        <w:gridCol w:w="1839"/>
+        <w:gridCol w:w="3141"/>
+        <w:gridCol w:w="1868"/>
+        <w:gridCol w:w="1869"/>
+        <w:gridCol w:w="1873"/>
       </w:tblGrid>
       <w:tr>
         <w:tc>
@@ -6717,6 +7363,21 @@
               <w:pStyle w:val="a"/>
               <w:jc w:val="center"/>
             </w:pPr>
+            <m:oMathPara>
+              <m:oMath>
+                <m:r>
+                  <m:rPr>
+                    <m:sty m:val="p"/>
+                  </m:rPr>
+                  <w:rPr>
+                    <w:rFonts w:ascii="Cambria Math" w:hAnsi="Cambria Math"/>
+                    <w:sz w:val="26"/>
+                    <w:szCs w:val="26"/>
+                  </w:rPr>
+                  <m:t>9 020 563</m:t>
+                </m:r>
+              </m:oMath>
+            </m:oMathPara>
           </w:p>
         </w:tc>
       </w:tr>
@@ -6732,7 +7393,6 @@
               <w:jc w:val="center"/>
             </w:pPr>
             <w:r>
-              <w:lastRenderedPageBreak/>
               <w:t>2.</w:t>
             </w:r>
           </w:p>
@@ -6826,6 +7486,21 @@
               <w:pStyle w:val="a"/>
               <w:jc w:val="center"/>
             </w:pPr>
+            <m:oMathPara>
+              <m:oMath>
+                <m:r>
+                  <m:rPr>
+                    <m:sty m:val="p"/>
+                  </m:rPr>
+                  <w:rPr>
+                    <w:rFonts w:ascii="Cambria Math" w:hAnsi="Cambria Math"/>
+                    <w:sz w:val="26"/>
+                    <w:szCs w:val="26"/>
+                  </w:rPr>
+                  <m:t>902 056</m:t>
+                </m:r>
+              </m:oMath>
+            </m:oMathPara>
           </w:p>
         </w:tc>
       </w:tr>
@@ -6912,6 +7587,21 @@
               <w:pStyle w:val="a"/>
               <w:jc w:val="center"/>
             </w:pPr>
+            <m:oMathPara>
+              <m:oMath>
+                <m:r>
+                  <m:rPr>
+                    <m:sty m:val="p"/>
+                  </m:rPr>
+                  <w:rPr>
+                    <w:rFonts w:ascii="Cambria Math" w:hAnsi="Cambria Math"/>
+                    <w:sz w:val="26"/>
+                    <w:szCs w:val="26"/>
+                  </w:rPr>
+                  <m:t xml:space="preserve">9 922 619 </m:t>
+                </m:r>
+              </m:oMath>
+            </m:oMathPara>
           </w:p>
         </w:tc>
       </w:tr>
@@ -7020,6 +7710,21 @@
               <w:pStyle w:val="a"/>
               <w:jc w:val="center"/>
             </w:pPr>
+            <m:oMathPara>
+              <m:oMath>
+                <m:r>
+                  <m:rPr>
+                    <m:sty m:val="p"/>
+                  </m:rPr>
+                  <w:rPr>
+                    <w:rFonts w:ascii="Cambria Math" w:hAnsi="Cambria Math"/>
+                    <w:sz w:val="26"/>
+                    <w:szCs w:val="26"/>
+                  </w:rPr>
+                  <m:t>1 984 524</m:t>
+                </m:r>
+              </m:oMath>
+            </m:oMathPara>
           </w:p>
         </w:tc>
       </w:tr>
@@ -7103,6 +7808,21 @@
               <w:pStyle w:val="a"/>
               <w:jc w:val="center"/>
             </w:pPr>
+            <m:oMathPara>
+              <m:oMath>
+                <m:r>
+                  <m:rPr>
+                    <m:sty m:val="p"/>
+                  </m:rPr>
+                  <w:rPr>
+                    <w:rFonts w:ascii="Cambria Math" w:hAnsi="Cambria Math"/>
+                    <w:sz w:val="26"/>
+                    <w:szCs w:val="26"/>
+                  </w:rPr>
+                  <m:t>11 907 143</m:t>
+                </m:r>
+              </m:oMath>
+            </m:oMathPara>
           </w:p>
         </w:tc>
       </w:tr>
@@ -7212,6 +7932,21 @@
               <w:pStyle w:val="a"/>
               <w:jc w:val="center"/>
             </w:pPr>
+            <m:oMathPara>
+              <m:oMath>
+                <m:r>
+                  <m:rPr>
+                    <m:sty m:val="p"/>
+                  </m:rPr>
+                  <w:rPr>
+                    <w:rFonts w:ascii="Cambria Math" w:hAnsi="Cambria Math"/>
+                    <w:sz w:val="26"/>
+                    <w:szCs w:val="26"/>
+                  </w:rPr>
+                  <m:t>739 682</m:t>
+                </m:r>
+              </m:oMath>
+            </m:oMathPara>
           </w:p>
         </w:tc>
       </w:tr>
@@ -7234,10 +7969,32 @@
         <w:rPr>
           <w:rFonts w:eastAsiaTheme="minorEastAsia"/>
         </w:rPr>
-        <w:t>Таким образом, экономический эффект от реализации программного продукта составил руб.</w:t>
-      </w:r>
-      <w:bookmarkStart w:id="0" w:name="_GoBack"/>
-      <w:bookmarkEnd w:id="0"/>
+        <w:t xml:space="preserve">Таким образом, экономический эффект от реализации программного продукта составил </w:t>
+      </w:r>
+      <m:oMath>
+        <m:r>
+          <m:rPr>
+            <m:sty m:val="p"/>
+          </m:rPr>
+          <w:rPr>
+            <w:rFonts w:ascii="Cambria Math" w:hAnsi="Cambria Math"/>
+            <w:sz w:val="26"/>
+            <w:szCs w:val="26"/>
+          </w:rPr>
+          <m:t xml:space="preserve">739 682 </m:t>
+        </m:r>
+        <m:r>
+          <m:rPr>
+            <m:sty m:val="p"/>
+          </m:rPr>
+          <w:rPr>
+            <w:rFonts w:ascii="Cambria Math" w:hAnsi="Cambria Math"/>
+            <w:sz w:val="26"/>
+            <w:szCs w:val="26"/>
+          </w:rPr>
+          <m:t>руб.</m:t>
+        </m:r>
+      </m:oMath>
     </w:p>
     <w:sectPr>
       <w:headerReference w:type="even" r:id="rId7"/>

</xml_diff>